<commit_message>
add exploratory analysis and linear model
</commit_message>
<xml_diff>
--- a/project_report.docx
+++ b/project_report.docx
@@ -8,16 +8,16 @@
         <w:jc w:val="center"/>
         <w:rPr>
           <w:b/>
-          <w:sz w:val="24"/>
-          <w:szCs w:val="24"/>
+          <w:sz w:val="28"/>
+          <w:szCs w:val="28"/>
           <w:lang w:val="en-US"/>
         </w:rPr>
       </w:pPr>
       <w:r>
         <w:rPr>
           <w:b/>
-          <w:sz w:val="24"/>
-          <w:szCs w:val="24"/>
+          <w:sz w:val="28"/>
+          <w:szCs w:val="28"/>
           <w:lang w:val="en-US"/>
         </w:rPr>
         <w:t>Cars Prices Forecasting</w:t>
@@ -99,15 +99,31 @@
           <w:szCs w:val="24"/>
           <w:lang w:val="en-US"/>
         </w:rPr>
-        <w:t>face with</w:t>
-      </w:r>
-      <w:r>
-        <w:rPr>
-          <w:sz w:val="24"/>
-          <w:szCs w:val="24"/>
-          <w:lang w:val="en-US"/>
-        </w:rPr>
-        <w:t xml:space="preserve"> sticky prices. However, if you want to buy used car from an individual or unauthorized dealer, prices can vary sharply. If you want to sell your car, you probably do not know the exact price of your vehicle on aftermarket. Car price obviously depends on broad variety of different parameters and it is very hard to keep all in mind </w:t>
+        <w:t xml:space="preserve">face </w:t>
+      </w:r>
+      <w:r>
+        <w:rPr>
+          <w:sz w:val="24"/>
+          <w:szCs w:val="24"/>
+          <w:lang w:val="en-US"/>
+        </w:rPr>
+        <w:t xml:space="preserve">sticky prices. However, if you want to buy </w:t>
+      </w:r>
+      <w:r>
+        <w:rPr>
+          <w:sz w:val="24"/>
+          <w:szCs w:val="24"/>
+          <w:lang w:val="en-US"/>
+        </w:rPr>
+        <w:t xml:space="preserve">a </w:t>
+      </w:r>
+      <w:r>
+        <w:rPr>
+          <w:sz w:val="24"/>
+          <w:szCs w:val="24"/>
+          <w:lang w:val="en-US"/>
+        </w:rPr>
+        <w:t xml:space="preserve">used car from an individual or unauthorized dealer, prices can vary sharply. If you want to sell your car, you probably do not know the exact price of your vehicle on aftermarket. Car price obviously depends on broad variety of different parameters and it is very hard to keep all in mind </w:t>
       </w:r>
       <w:r>
         <w:rPr>
@@ -131,7 +147,23 @@
           <w:szCs w:val="24"/>
           <w:lang w:val="en-US"/>
         </w:rPr>
-        <w:t xml:space="preserve">a car reseller and selling cars is not your business. Ability to forecast car price based on its characteristics could save a lot of money for customers and increase profits of dealers and intermediaries. </w:t>
+        <w:t>a car reseller and selling cars is not your business. Ability to forecast</w:t>
+      </w:r>
+      <w:r>
+        <w:rPr>
+          <w:sz w:val="24"/>
+          <w:szCs w:val="24"/>
+          <w:lang w:val="en-US"/>
+        </w:rPr>
+        <w:t xml:space="preserve"> the</w:t>
+      </w:r>
+      <w:r>
+        <w:rPr>
+          <w:sz w:val="24"/>
+          <w:szCs w:val="24"/>
+          <w:lang w:val="en-US"/>
+        </w:rPr>
+        <w:t xml:space="preserve"> car price based on its characteristics could save a lot of money for customers and increase profits of dealers and intermediaries. </w:t>
       </w:r>
     </w:p>
     <w:p>
@@ -149,7 +181,55 @@
           <w:szCs w:val="24"/>
           <w:lang w:val="en-US"/>
         </w:rPr>
-        <w:t xml:space="preserve">I also have personal motivation in this project because in the nearest future I plan to buy a car. </w:t>
+        <w:t>In addition,</w:t>
+      </w:r>
+      <w:r>
+        <w:rPr>
+          <w:sz w:val="24"/>
+          <w:szCs w:val="24"/>
+          <w:lang w:val="en-US"/>
+        </w:rPr>
+        <w:t xml:space="preserve"> </w:t>
+      </w:r>
+      <w:r>
+        <w:rPr>
+          <w:sz w:val="24"/>
+          <w:szCs w:val="24"/>
+          <w:lang w:val="en-US"/>
+        </w:rPr>
+        <w:t xml:space="preserve">I </w:t>
+      </w:r>
+      <w:r>
+        <w:rPr>
+          <w:sz w:val="24"/>
+          <w:szCs w:val="24"/>
+          <w:lang w:val="en-US"/>
+        </w:rPr>
+        <w:t xml:space="preserve">have personal motivation in this project because </w:t>
+      </w:r>
+      <w:r>
+        <w:rPr>
+          <w:sz w:val="24"/>
+          <w:szCs w:val="24"/>
+          <w:lang w:val="en-US"/>
+        </w:rPr>
+        <w:t>I plan to buy a car</w:t>
+      </w:r>
+      <w:r>
+        <w:rPr>
+          <w:sz w:val="24"/>
+          <w:szCs w:val="24"/>
+          <w:lang w:val="en-US"/>
+        </w:rPr>
+        <w:t xml:space="preserve"> </w:t>
+      </w:r>
+      <w:r>
+        <w:rPr>
+          <w:sz w:val="24"/>
+          <w:szCs w:val="24"/>
+          <w:lang w:val="en-US"/>
+        </w:rPr>
+        <w:t xml:space="preserve">in the nearest future. </w:t>
       </w:r>
     </w:p>
     <w:p>
@@ -169,11 +249,16 @@
           <w:szCs w:val="24"/>
           <w:lang w:val="en-US"/>
         </w:rPr>
-        <w:t>Data collection:</w:t>
+        <w:t>Project stages</w:t>
       </w:r>
     </w:p>
     <w:p>
       <w:pPr>
+        <w:pStyle w:val="a3"/>
+        <w:numPr>
+          <w:ilvl w:val="0"/>
+          <w:numId w:val="2"/>
+        </w:numPr>
         <w:tabs>
           <w:tab w:val="left" w:pos="1920"/>
           <w:tab w:val="right" w:pos="10206"/>
@@ -187,29 +272,36 @@
       </w:pPr>
       <w:r>
         <w:rPr>
-          <w:sz w:val="24"/>
-          <w:szCs w:val="24"/>
-          <w:lang w:val="en-US"/>
-        </w:rPr>
-        <w:t>To start I limited variety of cars f</w:t>
-      </w:r>
-      <w:bookmarkStart w:id="0" w:name="_GoBack"/>
-      <w:bookmarkEnd w:id="0"/>
-      <w:r>
-        <w:rPr>
-          <w:sz w:val="24"/>
-          <w:szCs w:val="24"/>
-          <w:lang w:val="en-US"/>
-        </w:rPr>
-        <w:t>or analysis to most popular D-segment c</w:t>
-      </w:r>
-      <w:r>
-        <w:rPr>
-          <w:sz w:val="24"/>
-          <w:szCs w:val="24"/>
-          <w:lang w:val="en-US"/>
-        </w:rPr>
-        <w:t>ars in Russia</w:t>
+          <w:b/>
+          <w:sz w:val="24"/>
+          <w:szCs w:val="24"/>
+          <w:lang w:val="en-US"/>
+        </w:rPr>
+        <w:t>Data searching.</w:t>
+      </w:r>
+      <w:r>
+        <w:rPr>
+          <w:sz w:val="24"/>
+          <w:szCs w:val="24"/>
+          <w:lang w:val="en-US"/>
+        </w:rPr>
+        <w:t xml:space="preserve"> </w:t>
+      </w:r>
+      <w:r>
+        <w:rPr>
+          <w:sz w:val="24"/>
+          <w:szCs w:val="24"/>
+          <w:lang w:val="en-US"/>
+        </w:rPr>
+        <w:t>First of all,</w:t>
+      </w:r>
+      <w:r>
+        <w:rPr>
+          <w:sz w:val="24"/>
+          <w:szCs w:val="24"/>
+          <w:lang w:val="en-US"/>
+        </w:rPr>
+        <w:t xml:space="preserve"> I limited variety of cars for analysis to most popular D-segment cars in Russia</w:t>
       </w:r>
       <w:r>
         <w:rPr>
@@ -245,23 +337,63 @@
           <w:szCs w:val="24"/>
           <w:lang w:val="en-US"/>
         </w:rPr>
-        <w:t xml:space="preserve"> – </w:t>
-      </w:r>
-      <w:r>
-        <w:rPr>
-          <w:sz w:val="24"/>
-          <w:szCs w:val="24"/>
-          <w:lang w:val="en-US"/>
-        </w:rPr>
-        <w:t>one of the most visited automotiv</w:t>
-      </w:r>
-      <w:r>
-        <w:rPr>
-          <w:sz w:val="24"/>
-          <w:szCs w:val="24"/>
-          <w:lang w:val="en-US"/>
-        </w:rPr>
-        <w:t xml:space="preserve">e sites in the Russian internet was selected as data source for analysis. This website has most of cars selling advertisements of new and used cars. All materials for this project can be found at </w:t>
+        <w:t xml:space="preserve"> – one of the most visited automotive sites in the Russian internet </w:t>
+      </w:r>
+      <w:r>
+        <w:rPr>
+          <w:sz w:val="24"/>
+          <w:szCs w:val="24"/>
+          <w:lang w:val="en-US"/>
+        </w:rPr>
+        <w:t xml:space="preserve">and it </w:t>
+      </w:r>
+      <w:r>
+        <w:rPr>
+          <w:sz w:val="24"/>
+          <w:szCs w:val="24"/>
+          <w:lang w:val="en-US"/>
+        </w:rPr>
+        <w:t>was</w:t>
+      </w:r>
+      <w:r>
+        <w:rPr>
+          <w:sz w:val="24"/>
+          <w:szCs w:val="24"/>
+          <w:lang w:val="en-US"/>
+        </w:rPr>
+        <w:t xml:space="preserve"> selected as data source for analysis. This website has most </w:t>
+      </w:r>
+      <w:r>
+        <w:rPr>
+          <w:sz w:val="24"/>
+          <w:szCs w:val="24"/>
+          <w:lang w:val="en-US"/>
+        </w:rPr>
+        <w:t xml:space="preserve">number </w:t>
+      </w:r>
+      <w:r>
+        <w:rPr>
+          <w:sz w:val="24"/>
+          <w:szCs w:val="24"/>
+          <w:lang w:val="en-US"/>
+        </w:rPr>
+        <w:t xml:space="preserve">of cars selling advertisements of new and used cars. </w:t>
+      </w:r>
+      <w:r>
+        <w:rPr>
+          <w:sz w:val="24"/>
+          <w:szCs w:val="24"/>
+          <w:lang w:val="en-US"/>
+        </w:rPr>
+        <w:t xml:space="preserve">One should remember that this would be supply prices. Without loss of generality we can make an assumption that supply price exceeds actual price at a certain percentage because it is very common to have 5%-10% discount from car seller (used car usually has a number of shortcomings). </w:t>
+      </w:r>
+      <w:r>
+        <w:rPr>
+          <w:sz w:val="24"/>
+          <w:szCs w:val="24"/>
+          <w:lang w:val="en-US"/>
+        </w:rPr>
+        <w:t xml:space="preserve">All materials for this project can be found at </w:t>
       </w:r>
       <w:hyperlink r:id="rId9" w:history="1">
         <w:r>
@@ -271,26 +403,9 @@
             <w:szCs w:val="24"/>
             <w:lang w:val="en-US"/>
           </w:rPr>
-          <w:t>https://github.co</w:t>
-        </w:r>
-        <w:r>
-          <w:rPr>
-            <w:rStyle w:val="af1"/>
-            <w:sz w:val="24"/>
-            <w:szCs w:val="24"/>
-            <w:lang w:val="en-US"/>
-          </w:rPr>
-          <w:t>m/BiXiC/auto_ru</w:t>
+          <w:t>https://github.com/BiXiC/auto_ru</w:t>
         </w:r>
       </w:hyperlink>
-      <w:r>
-        <w:rPr>
-          <w:sz w:val="24"/>
-          <w:szCs w:val="24"/>
-          <w:lang w:val="en-US"/>
-        </w:rPr>
-        <w:t xml:space="preserve">. </w:t>
-      </w:r>
     </w:p>
     <w:p>
       <w:pPr>
@@ -312,6 +427,23 @@
       </w:pPr>
       <w:r>
         <w:rPr>
+          <w:b/>
+          <w:sz w:val="24"/>
+          <w:szCs w:val="24"/>
+          <w:lang w:val="en-US"/>
+        </w:rPr>
+        <w:t>Data collection.</w:t>
+      </w:r>
+      <w:r>
+        <w:rPr>
+          <w:sz w:val="24"/>
+          <w:szCs w:val="24"/>
+          <w:lang w:val="en-US"/>
+        </w:rPr>
+        <w:t xml:space="preserve"> </w:t>
+      </w:r>
+      <w:r>
+        <w:rPr>
           <w:sz w:val="24"/>
           <w:szCs w:val="24"/>
           <w:lang w:val="en-US"/>
@@ -321,7 +453,7 @@
       <w:hyperlink r:id="rId10" w:tgtFrame="_blank" w:history="1">
         <w:r>
           <w:rPr>
-            <w:b/>
+            <w:i/>
             <w:sz w:val="24"/>
             <w:szCs w:val="24"/>
             <w:lang w:val="en-US"/>
@@ -335,7 +467,23 @@
           <w:szCs w:val="24"/>
           <w:lang w:val="en-US"/>
         </w:rPr>
-        <w:t xml:space="preserve"> that parse all advertisements from Moscow and +200 km area around it and saves data to pickle files (auto_ru/data/D_class). </w:t>
+        <w:t xml:space="preserve"> that parse</w:t>
+      </w:r>
+      <w:r>
+        <w:rPr>
+          <w:sz w:val="24"/>
+          <w:szCs w:val="24"/>
+          <w:lang w:val="en-US"/>
+        </w:rPr>
+        <w:t>s</w:t>
+      </w:r>
+      <w:r>
+        <w:rPr>
+          <w:sz w:val="24"/>
+          <w:szCs w:val="24"/>
+          <w:lang w:val="en-US"/>
+        </w:rPr>
+        <w:t xml:space="preserve"> all advertisements from Moscow and +200 km area around it and saves data to pickle files (auto_ru/data/D_class). </w:t>
       </w:r>
     </w:p>
     <w:p>
@@ -358,6 +506,50 @@
       </w:pPr>
       <w:r>
         <w:rPr>
+          <w:b/>
+          <w:sz w:val="24"/>
+          <w:szCs w:val="24"/>
+          <w:lang w:val="en-US"/>
+        </w:rPr>
+        <w:t>Data preparation and f</w:t>
+      </w:r>
+      <w:r>
+        <w:rPr>
+          <w:b/>
+          <w:sz w:val="24"/>
+          <w:szCs w:val="24"/>
+          <w:lang w:val="en-US"/>
+        </w:rPr>
+        <w:t>eature</w:t>
+      </w:r>
+      <w:r>
+        <w:rPr>
+          <w:b/>
+          <w:sz w:val="24"/>
+          <w:szCs w:val="24"/>
+          <w:lang w:val="en-US"/>
+        </w:rPr>
+        <w:t>s</w:t>
+      </w:r>
+      <w:r>
+        <w:rPr>
+          <w:b/>
+          <w:sz w:val="24"/>
+          <w:szCs w:val="24"/>
+          <w:lang w:val="en-US"/>
+        </w:rPr>
+        <w:t xml:space="preserve"> engineering.</w:t>
+      </w:r>
+      <w:r>
+        <w:rPr>
+          <w:sz w:val="24"/>
+          <w:szCs w:val="24"/>
+          <w:lang w:val="en-US"/>
+        </w:rPr>
+        <w:t xml:space="preserve"> </w:t>
+      </w:r>
+      <w:r>
+        <w:rPr>
           <w:sz w:val="24"/>
           <w:szCs w:val="24"/>
           <w:lang w:val="en-US"/>
@@ -366,13 +558,74 @@
       </w:r>
       <w:r>
         <w:rPr>
+          <w:i/>
+          <w:sz w:val="24"/>
+          <w:szCs w:val="24"/>
+          <w:lang w:val="en-US"/>
+        </w:rPr>
+        <w:t>features_calculation.ipynb</w:t>
+      </w:r>
+      <w:r>
+        <w:rPr>
           <w:b/>
           <w:sz w:val="24"/>
           <w:szCs w:val="24"/>
           <w:lang w:val="en-US"/>
         </w:rPr>
-        <w:t>features_calculation.ipynb</w:t>
-      </w:r>
+        <w:t xml:space="preserve"> </w:t>
+      </w:r>
+      <w:r>
+        <w:rPr>
+          <w:sz w:val="24"/>
+          <w:szCs w:val="24"/>
+          <w:lang w:val="en-US"/>
+        </w:rPr>
+        <w:t>that cleans data</w:t>
+      </w:r>
+      <w:r>
+        <w:rPr>
+          <w:sz w:val="24"/>
+          <w:szCs w:val="24"/>
+          <w:lang w:val="en-US"/>
+        </w:rPr>
+        <w:t>, fills missing values,</w:t>
+      </w:r>
+      <w:r>
+        <w:rPr>
+          <w:sz w:val="24"/>
+          <w:szCs w:val="24"/>
+          <w:lang w:val="en-US"/>
+        </w:rPr>
+        <w:t xml:space="preserve"> extracts some useful features from scrapped data</w:t>
+      </w:r>
+      <w:r>
+        <w:rPr>
+          <w:sz w:val="24"/>
+          <w:szCs w:val="24"/>
+          <w:lang w:val="en-US"/>
+        </w:rPr>
+        <w:t xml:space="preserve"> and saves features matrix (auto_ru/processed data/)</w:t>
+      </w:r>
+    </w:p>
+    <w:p>
+      <w:pPr>
+        <w:pStyle w:val="a3"/>
+        <w:numPr>
+          <w:ilvl w:val="0"/>
+          <w:numId w:val="2"/>
+        </w:numPr>
+        <w:tabs>
+          <w:tab w:val="left" w:pos="1920"/>
+          <w:tab w:val="right" w:pos="10206"/>
+        </w:tabs>
+        <w:spacing w:line="360" w:lineRule="auto"/>
+        <w:rPr>
+          <w:i/>
+          <w:sz w:val="24"/>
+          <w:szCs w:val="24"/>
+          <w:lang w:val="en-US"/>
+        </w:rPr>
+      </w:pPr>
       <w:r>
         <w:rPr>
           <w:b/>
@@ -380,6 +633,14 @@
           <w:szCs w:val="24"/>
           <w:lang w:val="en-US"/>
         </w:rPr>
+        <w:t>Exploratory analysis.</w:t>
+      </w:r>
+      <w:r>
+        <w:rPr>
+          <w:sz w:val="24"/>
+          <w:szCs w:val="24"/>
+          <w:lang w:val="en-US"/>
+        </w:rPr>
         <w:t xml:space="preserve"> </w:t>
       </w:r>
       <w:r>
@@ -388,7 +649,73 @@
           <w:szCs w:val="24"/>
           <w:lang w:val="en-US"/>
         </w:rPr>
-        <w:t>that cleans data and extracts some useful features from scrapped data.</w:t>
+        <w:t xml:space="preserve">You can find in </w:t>
+      </w:r>
+      <w:r>
+        <w:rPr>
+          <w:i/>
+          <w:sz w:val="24"/>
+          <w:szCs w:val="24"/>
+          <w:lang w:val="en-US"/>
+        </w:rPr>
+        <w:t xml:space="preserve">Explonatory_analysis.ipynb </w:t>
+      </w:r>
+      <w:bookmarkStart w:id="0" w:name="_GoBack"/>
+      <w:bookmarkEnd w:id="0"/>
+    </w:p>
+    <w:p>
+      <w:pPr>
+        <w:pStyle w:val="a3"/>
+        <w:numPr>
+          <w:ilvl w:val="0"/>
+          <w:numId w:val="2"/>
+        </w:numPr>
+        <w:tabs>
+          <w:tab w:val="left" w:pos="1920"/>
+          <w:tab w:val="right" w:pos="10206"/>
+        </w:tabs>
+        <w:spacing w:line="360" w:lineRule="auto"/>
+        <w:rPr>
+          <w:sz w:val="24"/>
+          <w:szCs w:val="24"/>
+          <w:lang w:val="en-US"/>
+        </w:rPr>
+      </w:pPr>
+      <w:r>
+        <w:rPr>
+          <w:sz w:val="24"/>
+          <w:szCs w:val="24"/>
+          <w:lang w:val="en-US"/>
+        </w:rPr>
+        <w:t>Linear regression forecast.</w:t>
+      </w:r>
+    </w:p>
+    <w:p>
+      <w:pPr>
+        <w:pStyle w:val="a3"/>
+        <w:numPr>
+          <w:ilvl w:val="0"/>
+          <w:numId w:val="2"/>
+        </w:numPr>
+        <w:tabs>
+          <w:tab w:val="left" w:pos="1920"/>
+          <w:tab w:val="right" w:pos="10206"/>
+        </w:tabs>
+        <w:spacing w:line="360" w:lineRule="auto"/>
+        <w:rPr>
+          <w:sz w:val="24"/>
+          <w:szCs w:val="24"/>
+          <w:lang w:val="en-US"/>
+        </w:rPr>
+      </w:pPr>
+      <w:r>
+        <w:rPr>
+          <w:sz w:val="24"/>
+          <w:szCs w:val="24"/>
+          <w:lang w:val="en-US"/>
+        </w:rPr>
+        <w:lastRenderedPageBreak/>
+        <w:t>ML forecast.</w:t>
       </w:r>
     </w:p>
     <w:sectPr>
@@ -476,15 +803,7 @@
           <w:szCs w:val="20"/>
           <w:lang w:val="en-US"/>
         </w:rPr>
-        <w:t xml:space="preserve"> Short list of models for analysis: </w:t>
-      </w:r>
-      <w:r>
-        <w:rPr>
-          <w:sz w:val="20"/>
-          <w:szCs w:val="20"/>
-          <w:lang w:val="en-US"/>
-        </w:rPr>
-        <w:t>Kia Optima, Honda Accord, Hyundai i40, Hyundai Sonata, Toyota Camry, Mazda 6, BMW 5er, Audi A6, Ford Mondeo, Infiniti G35, Nissan Teana, Opel Insignia, Volvo S60</w:t>
+        <w:t xml:space="preserve"> Short list of models for analysis: Kia Optima, Honda Accord, Hyundai i40, Hyundai Sonata, Toyota Camry, Mazda 6, BMW 5er, Audi A6, Ford Mondeo, Infiniti G35, Nissan Teana, Opel Insignia, Volvo S60</w:t>
       </w:r>
     </w:p>
   </w:footnote>
@@ -1585,7 +1904,7 @@
 </file>
 
 <file path=customXml/itemProps1.xml><?xml version="1.0" encoding="utf-8"?>
-<ds:datastoreItem xmlns:ds="http://schemas.openxmlformats.org/officeDocument/2006/customXml" ds:itemID="{3F85087E-C530-43C9-A30E-76C5A5D6CBED}">
+<ds:datastoreItem xmlns:ds="http://schemas.openxmlformats.org/officeDocument/2006/customXml" ds:itemID="{F09E33F7-F2E7-4793-813C-7AF9488BAEB4}">
   <ds:schemaRefs>
     <ds:schemaRef ds:uri="http://schemas.openxmlformats.org/officeDocument/2006/bibliography"/>
   </ds:schemaRefs>

</xml_diff>